<commit_message>
1 Signed-off-by: w1992wishes <WanQinFeng1992@163.com>
</commit_message>
<xml_diff>
--- a/深入剖析tomcat.docx
+++ b/深入剖析tomcat.docx
@@ -6,9 +6,6 @@
     <w:p>
       <w:pPr>
         <w:pStyle w:val="a8"/>
-        <w:rPr>
-          <w:rFonts w:hint="eastAsia"/>
-        </w:rPr>
       </w:pPr>
       <w:r>
         <w:rPr>
@@ -24,23 +21,15 @@
           <w:ilvl w:val="0"/>
           <w:numId w:val="1"/>
         </w:numPr>
+      </w:pPr>
+      <w:r>
         <w:rPr>
           <w:rFonts w:hint="eastAsia"/>
         </w:rPr>
-      </w:pPr>
-      <w:r>
-        <w:rPr>
-          <w:rFonts w:hint="eastAsia"/>
-        </w:rPr>
         <w:t>tomcat构造</w:t>
       </w:r>
     </w:p>
     <w:p>
-      <w:pPr>
-        <w:rPr>
-          <w:rFonts w:hint="eastAsia"/>
-        </w:rPr>
-      </w:pPr>
       <w:r>
         <w:rPr>
           <w:noProof/>
@@ -121,7 +110,7 @@
         <w:shd w:val="clear" w:color="auto" w:fill="FFFFFF"/>
         <w:spacing w:before="136" w:beforeAutospacing="0" w:after="136" w:afterAutospacing="0"/>
         <w:rPr>
-          <w:rFonts w:ascii="微软雅黑" w:eastAsia="微软雅黑" w:hAnsi="微软雅黑" w:hint="eastAsia"/>
+          <w:rFonts w:ascii="微软雅黑" w:eastAsia="微软雅黑" w:hAnsi="微软雅黑"/>
           <w:color w:val="444444"/>
           <w:sz w:val="19"/>
           <w:szCs w:val="19"/>
@@ -143,7 +132,7 @@
         <w:shd w:val="clear" w:color="auto" w:fill="FFFFFF"/>
         <w:spacing w:before="136" w:beforeAutospacing="0" w:after="136" w:afterAutospacing="0"/>
         <w:rPr>
-          <w:rFonts w:ascii="微软雅黑" w:eastAsia="微软雅黑" w:hAnsi="微软雅黑" w:hint="eastAsia"/>
+          <w:rFonts w:ascii="微软雅黑" w:eastAsia="微软雅黑" w:hAnsi="微软雅黑"/>
           <w:color w:val="444444"/>
           <w:sz w:val="19"/>
           <w:szCs w:val="19"/>
@@ -165,7 +154,7 @@
         <w:shd w:val="clear" w:color="auto" w:fill="FFFFFF"/>
         <w:spacing w:before="136" w:beforeAutospacing="0" w:after="136" w:afterAutospacing="0"/>
         <w:rPr>
-          <w:rFonts w:ascii="微软雅黑" w:eastAsia="微软雅黑" w:hAnsi="微软雅黑" w:hint="eastAsia"/>
+          <w:rFonts w:ascii="微软雅黑" w:eastAsia="微软雅黑" w:hAnsi="微软雅黑"/>
           <w:color w:val="444444"/>
           <w:sz w:val="19"/>
           <w:szCs w:val="19"/>
@@ -187,7 +176,7 @@
         <w:shd w:val="clear" w:color="auto" w:fill="FFFFFF"/>
         <w:spacing w:before="136" w:beforeAutospacing="0" w:after="136" w:afterAutospacing="0"/>
         <w:rPr>
-          <w:rFonts w:ascii="微软雅黑" w:eastAsia="微软雅黑" w:hAnsi="微软雅黑" w:hint="eastAsia"/>
+          <w:rFonts w:ascii="微软雅黑" w:eastAsia="微软雅黑" w:hAnsi="微软雅黑"/>
           <w:color w:val="444444"/>
           <w:sz w:val="19"/>
           <w:szCs w:val="19"/>
@@ -229,7 +218,7 @@
         <w:shd w:val="clear" w:color="auto" w:fill="FFFFFF"/>
         <w:spacing w:before="136" w:beforeAutospacing="0" w:after="136" w:afterAutospacing="0"/>
         <w:rPr>
-          <w:rFonts w:ascii="微软雅黑" w:eastAsia="微软雅黑" w:hAnsi="微软雅黑" w:hint="eastAsia"/>
+          <w:rFonts w:ascii="微软雅黑" w:eastAsia="微软雅黑" w:hAnsi="微软雅黑"/>
           <w:color w:val="444444"/>
           <w:sz w:val="19"/>
           <w:szCs w:val="19"/>
@@ -251,7 +240,7 @@
         <w:shd w:val="clear" w:color="auto" w:fill="FFFFFF"/>
         <w:spacing w:before="136" w:beforeAutospacing="0" w:after="136" w:afterAutospacing="0"/>
         <w:rPr>
-          <w:rFonts w:ascii="微软雅黑" w:eastAsia="微软雅黑" w:hAnsi="微软雅黑" w:hint="eastAsia"/>
+          <w:rFonts w:ascii="微软雅黑" w:eastAsia="微软雅黑" w:hAnsi="微软雅黑"/>
           <w:color w:val="444444"/>
           <w:sz w:val="19"/>
           <w:szCs w:val="19"/>
@@ -268,13 +257,7 @@
         <w:t xml:space="preserve">　　context：上下文，对应于web应用。</w:t>
       </w:r>
     </w:p>
-    <w:p>
-      <w:pPr>
-        <w:rPr>
-          <w:rFonts w:hint="eastAsia"/>
-        </w:rPr>
-      </w:pPr>
-    </w:p>
+    <w:p/>
     <w:p>
       <w:pPr>
         <w:pStyle w:val="1"/>
@@ -282,9 +265,6 @@
           <w:ilvl w:val="0"/>
           <w:numId w:val="1"/>
         </w:numPr>
-        <w:rPr>
-          <w:rFonts w:hint="eastAsia"/>
-        </w:rPr>
       </w:pPr>
       <w:r>
         <w:t>Tomcat</w:t>
@@ -300,13 +280,22 @@
       <w:pPr>
         <w:pStyle w:val="2"/>
         <w:shd w:val="clear" w:color="auto" w:fill="D8D8D8"/>
+        <w:rPr>
+          <w:rFonts w:ascii="Comic Sans MS" w:hAnsi="Comic Sans MS"/>
+          <w:color w:val="666666"/>
+          <w:sz w:val="23"/>
+          <w:szCs w:val="23"/>
+        </w:rPr>
+      </w:pPr>
+      <w:r>
         <w:rPr>
           <w:rFonts w:ascii="Comic Sans MS" w:hAnsi="Comic Sans MS" w:hint="eastAsia"/>
           <w:color w:val="666666"/>
           <w:sz w:val="23"/>
           <w:szCs w:val="23"/>
         </w:rPr>
-      </w:pPr>
+        <w:t>2</w:t>
+      </w:r>
       <w:r>
         <w:rPr>
           <w:rFonts w:ascii="Comic Sans MS" w:hAnsi="Comic Sans MS" w:hint="eastAsia"/>
@@ -314,7 +303,7 @@
           <w:sz w:val="23"/>
           <w:szCs w:val="23"/>
         </w:rPr>
-        <w:t>2</w:t>
+        <w:t xml:space="preserve">.1 </w:t>
       </w:r>
       <w:r>
         <w:rPr>
@@ -323,15 +312,6 @@
           <w:sz w:val="23"/>
           <w:szCs w:val="23"/>
         </w:rPr>
-        <w:t xml:space="preserve">.1 </w:t>
-      </w:r>
-      <w:r>
-        <w:rPr>
-          <w:rFonts w:ascii="Comic Sans MS" w:hAnsi="Comic Sans MS" w:hint="eastAsia"/>
-          <w:color w:val="666666"/>
-          <w:sz w:val="23"/>
-          <w:szCs w:val="23"/>
-        </w:rPr>
         <w:t>参考博文</w:t>
       </w:r>
     </w:p>
@@ -339,9 +319,6 @@
       <w:pPr>
         <w:pStyle w:val="a6"/>
         <w:ind w:left="360" w:firstLineChars="0" w:firstLine="0"/>
-        <w:rPr>
-          <w:rFonts w:hint="eastAsia"/>
-        </w:rPr>
       </w:pPr>
       <w:hyperlink r:id="rId8" w:history="1">
         <w:r>
@@ -357,12 +334,21 @@
         <w:pStyle w:val="2"/>
         <w:shd w:val="clear" w:color="auto" w:fill="D8D8D8"/>
         <w:rPr>
+          <w:rFonts w:ascii="Comic Sans MS" w:hAnsi="Comic Sans MS"/>
+          <w:color w:val="666666"/>
+          <w:sz w:val="23"/>
+          <w:szCs w:val="23"/>
+        </w:rPr>
+      </w:pPr>
+      <w:r>
+        <w:rPr>
           <w:rFonts w:ascii="Comic Sans MS" w:hAnsi="Comic Sans MS" w:hint="eastAsia"/>
           <w:color w:val="666666"/>
           <w:sz w:val="23"/>
           <w:szCs w:val="23"/>
         </w:rPr>
-      </w:pPr>
+        <w:t>2</w:t>
+      </w:r>
       <w:r>
         <w:rPr>
           <w:rFonts w:ascii="Comic Sans MS" w:hAnsi="Comic Sans MS" w:hint="eastAsia"/>
@@ -370,7 +356,7 @@
           <w:sz w:val="23"/>
           <w:szCs w:val="23"/>
         </w:rPr>
-        <w:t>2</w:t>
+        <w:t xml:space="preserve">.2 </w:t>
       </w:r>
       <w:r>
         <w:rPr>
@@ -379,8 +365,37 @@
           <w:sz w:val="23"/>
           <w:szCs w:val="23"/>
         </w:rPr>
-        <w:t xml:space="preserve">.2 </w:t>
-      </w:r>
+        <w:t>什么是</w:t>
+      </w:r>
+      <w:r>
+        <w:rPr>
+          <w:rFonts w:ascii="Comic Sans MS" w:hAnsi="Comic Sans MS"/>
+          <w:color w:val="666666"/>
+          <w:sz w:val="23"/>
+          <w:szCs w:val="23"/>
+        </w:rPr>
+        <w:t>Realm</w:t>
+      </w:r>
+    </w:p>
+    <w:p>
+      <w:r>
+        <w:rPr>
+          <w:rFonts w:hint="eastAsia"/>
+        </w:rPr>
+        <w:t>Realm是tomcat中用来对用户进行身份验证的组件</w:t>
+      </w:r>
+    </w:p>
+    <w:p>
+      <w:pPr>
+        <w:pStyle w:val="2"/>
+        <w:shd w:val="clear" w:color="auto" w:fill="D8D8D8"/>
+        <w:rPr>
+          <w:rFonts w:ascii="Comic Sans MS" w:hAnsi="Comic Sans MS"/>
+          <w:color w:val="666666"/>
+          <w:sz w:val="23"/>
+          <w:szCs w:val="23"/>
+        </w:rPr>
+      </w:pPr>
       <w:r>
         <w:rPr>
           <w:rFonts w:ascii="Comic Sans MS" w:hAnsi="Comic Sans MS" w:hint="eastAsia"/>
@@ -388,7 +403,7 @@
           <w:sz w:val="23"/>
           <w:szCs w:val="23"/>
         </w:rPr>
-        <w:t>什么是</w:t>
+        <w:t xml:space="preserve">2.3 </w:t>
       </w:r>
       <w:r>
         <w:rPr>
@@ -399,30 +414,199 @@
         </w:rPr>
         <w:t>Realm</w:t>
       </w:r>
-    </w:p>
-    <w:p>
-      <w:pPr>
-        <w:rPr>
-          <w:rFonts w:hint="eastAsia"/>
-        </w:rPr>
-      </w:pPr>
-      <w:r>
-        <w:rPr>
-          <w:rFonts w:hint="eastAsia"/>
-        </w:rPr>
-        <w:t>Realm是tomcat中用来对用户进行身份验证的组件</w:t>
-      </w:r>
-    </w:p>
+      <w:r>
+        <w:rPr>
+          <w:rFonts w:ascii="Comic Sans MS" w:hAnsi="Comic Sans MS"/>
+          <w:color w:val="666666"/>
+          <w:sz w:val="23"/>
+          <w:szCs w:val="23"/>
+        </w:rPr>
+        <w:t>的不同位置会影响到它作用的范围</w:t>
+      </w:r>
+    </w:p>
+    <w:p/>
+    <w:p>
+      <w:r>
+        <w:t>1 在&lt;Engine&gt;元素内部 —— Realm将会被所有的虚拟主机上的web应用共享，除非它被&lt;Host&gt;或者&lt;Context&gt;元素内部的Realm元素重写。</w:t>
+      </w:r>
+    </w:p>
+    <w:p/>
+    <w:p>
+      <w:r>
+        <w:t>2 在&lt;Host&gt;元素内部 —— 这个Realm将会被本地的虚拟主机中的所有的web应用共享，除非被&lt;Context&gt;元素内部的Realm元素重写。</w:t>
+      </w:r>
+    </w:p>
+    <w:p/>
+    <w:p>
+      <w:r>
+        <w:t>3 在&lt;Context&gt;元素内部 —— 这个Realm元素仅仅被该Context指定的应用使用。</w:t>
+      </w:r>
+    </w:p>
+    <w:p/>
     <w:p>
       <w:pPr>
         <w:pStyle w:val="2"/>
         <w:shd w:val="clear" w:color="auto" w:fill="D8D8D8"/>
+        <w:rPr>
+          <w:rFonts w:ascii="Comic Sans MS" w:hAnsi="Comic Sans MS"/>
+          <w:color w:val="666666"/>
+          <w:sz w:val="23"/>
+          <w:szCs w:val="23"/>
+        </w:rPr>
+      </w:pPr>
+      <w:r>
         <w:rPr>
           <w:rFonts w:ascii="Comic Sans MS" w:hAnsi="Comic Sans MS" w:hint="eastAsia"/>
           <w:color w:val="666666"/>
           <w:sz w:val="23"/>
           <w:szCs w:val="23"/>
         </w:rPr>
+        <w:t xml:space="preserve">2.4 </w:t>
+      </w:r>
+      <w:r>
+        <w:rPr>
+          <w:rFonts w:ascii="Comic Sans MS" w:hAnsi="Comic Sans MS"/>
+          <w:color w:val="666666"/>
+          <w:sz w:val="23"/>
+          <w:szCs w:val="23"/>
+        </w:rPr>
+        <w:t>Realm</w:t>
+      </w:r>
+      <w:r>
+        <w:rPr>
+          <w:rFonts w:ascii="Comic Sans MS" w:hAnsi="Comic Sans MS"/>
+          <w:color w:val="666666"/>
+          <w:sz w:val="23"/>
+          <w:szCs w:val="23"/>
+        </w:rPr>
+        <w:t>获取用户信息方式</w:t>
+      </w:r>
+    </w:p>
+    <w:p>
+      <w:r>
+        <w:rPr>
+          <w:rFonts w:hint="eastAsia"/>
+        </w:rPr>
+        <w:t>目前</w:t>
+      </w:r>
+      <w:r>
+        <w:t>tomcat支持多种Realm管理方式，即支持多种方式来读取用户信息进行验证。参考如下：</w:t>
+      </w:r>
+    </w:p>
+    <w:p/>
+    <w:p>
+      <w:r>
+        <w:t xml:space="preserve">1 </w:t>
+      </w:r>
+      <w:proofErr w:type="spellStart"/>
+      <w:r>
+        <w:t>JDBCRealm</w:t>
+      </w:r>
+      <w:proofErr w:type="spellEnd"/>
+      <w:r>
+        <w:t xml:space="preserve"> 用户授权信息存储于某个关系型数据库中，通过JDBC驱动获取信息验证</w:t>
+      </w:r>
+    </w:p>
+    <w:p/>
+    <w:p>
+      <w:r>
+        <w:t xml:space="preserve">2 </w:t>
+      </w:r>
+      <w:proofErr w:type="spellStart"/>
+      <w:r>
+        <w:t>DataSourceRealm</w:t>
+      </w:r>
+      <w:proofErr w:type="spellEnd"/>
+      <w:r>
+        <w:t xml:space="preserve"> 用户授权信息存储于</w:t>
+      </w:r>
+      <w:proofErr w:type="gramStart"/>
+      <w:r>
+        <w:t>关于型</w:t>
+      </w:r>
+      <w:proofErr w:type="gramEnd"/>
+      <w:r>
+        <w:t>数据中，通过JNDI配置JDBC数据源的方式获取信息验证</w:t>
+      </w:r>
+    </w:p>
+    <w:p/>
+    <w:p>
+      <w:r>
+        <w:t xml:space="preserve">3 </w:t>
+      </w:r>
+      <w:proofErr w:type="spellStart"/>
+      <w:r>
+        <w:t>JNDIRealm</w:t>
+      </w:r>
+      <w:proofErr w:type="spellEnd"/>
+      <w:r>
+        <w:t xml:space="preserve">  用户授权信息存储在基于LDAP的目录服务的服务器中，通过JNDI驱动获取并验证</w:t>
+      </w:r>
+    </w:p>
+    <w:p/>
+    <w:p>
+      <w:r>
+        <w:lastRenderedPageBreak/>
+        <w:t xml:space="preserve">4 </w:t>
+      </w:r>
+      <w:proofErr w:type="spellStart"/>
+      <w:r>
+        <w:t>UserDatabaseRealm</w:t>
+      </w:r>
+      <w:proofErr w:type="spellEnd"/>
+      <w:r>
+        <w:t xml:space="preserve"> 默认的配置方式，信息存储于XML文档中 conf/tomcat-users.</w:t>
+      </w:r>
+      <w:proofErr w:type="gramStart"/>
+      <w:r>
+        <w:t>xml</w:t>
+      </w:r>
+      <w:proofErr w:type="gramEnd"/>
+    </w:p>
+    <w:p/>
+    <w:p>
+      <w:r>
+        <w:t xml:space="preserve">5 </w:t>
+      </w:r>
+      <w:proofErr w:type="spellStart"/>
+      <w:r>
+        <w:t>MemoryRealm</w:t>
+      </w:r>
+      <w:proofErr w:type="spellEnd"/>
+      <w:r>
+        <w:t xml:space="preserve"> 用户信息存储于内存的集合中，对象集合的数据来源于xml文档 conf/tomcat-users.</w:t>
+      </w:r>
+      <w:proofErr w:type="gramStart"/>
+      <w:r>
+        <w:t>xml</w:t>
+      </w:r>
+      <w:proofErr w:type="gramEnd"/>
+    </w:p>
+    <w:p/>
+    <w:p>
+      <w:r>
+        <w:t xml:space="preserve">6 </w:t>
+      </w:r>
+      <w:proofErr w:type="spellStart"/>
+      <w:r>
+        <w:t>JAASRealm</w:t>
+      </w:r>
+      <w:proofErr w:type="spellEnd"/>
+      <w:r>
+        <w:t xml:space="preserve"> 通过JAAS框架访问授权信息</w:t>
+      </w:r>
+    </w:p>
+    <w:p/>
+    <w:p>
+      <w:pPr>
+        <w:pStyle w:val="2"/>
+        <w:shd w:val="clear" w:color="auto" w:fill="D8D8D8"/>
+        <w:rPr>
+          <w:rFonts w:ascii="Comic Sans MS" w:hAnsi="Comic Sans MS"/>
+          <w:color w:val="666666"/>
+          <w:sz w:val="23"/>
+          <w:szCs w:val="23"/>
+        </w:rPr>
       </w:pPr>
       <w:r>
         <w:rPr>
@@ -431,7 +615,7 @@
           <w:sz w:val="23"/>
           <w:szCs w:val="23"/>
         </w:rPr>
-        <w:t xml:space="preserve">2.3 </w:t>
+        <w:t xml:space="preserve">2.5 </w:t>
       </w:r>
       <w:r>
         <w:rPr>
@@ -440,255 +624,10 @@
           <w:sz w:val="23"/>
           <w:szCs w:val="23"/>
         </w:rPr>
-        <w:t>Realm</w:t>
-      </w:r>
-      <w:r>
-        <w:rPr>
-          <w:rFonts w:ascii="Comic Sans MS" w:hAnsi="Comic Sans MS"/>
-          <w:color w:val="666666"/>
-          <w:sz w:val="23"/>
-          <w:szCs w:val="23"/>
-        </w:rPr>
-        <w:t>的不同位置会影响到它作用的范围</w:t>
-      </w:r>
-    </w:p>
-    <w:p>
-      <w:pPr>
-        <w:rPr>
-          <w:rFonts w:hint="eastAsia"/>
-        </w:rPr>
-      </w:pPr>
-    </w:p>
-    <w:p>
-      <w:r>
-        <w:t>1 在&lt;Engine&gt;元素内部 —— Realm将会被所有的虚拟主机上的web应用共享，除非它被&lt;Host&gt;或者&lt;Context&gt;元素内部的Realm元素重写。</w:t>
-      </w:r>
-    </w:p>
-    <w:p/>
-    <w:p>
-      <w:r>
-        <w:t>2 在&lt;Host&gt;元素内部 —— 这个Realm将会被本地的虚拟主机中的所有的web应用共享，除非被&lt;Context&gt;元素内部的Realm元素重写。</w:t>
-      </w:r>
-    </w:p>
-    <w:p/>
-    <w:p>
-      <w:pPr>
-        <w:rPr>
-          <w:rFonts w:hint="eastAsia"/>
-        </w:rPr>
-      </w:pPr>
-      <w:r>
-        <w:t>3 在&lt;Context&gt;元素内部 —— 这个Realm元素仅仅被该Context指定的应用使用。</w:t>
-      </w:r>
-    </w:p>
-    <w:p>
-      <w:pPr>
-        <w:rPr>
-          <w:rFonts w:hint="eastAsia"/>
-        </w:rPr>
-      </w:pPr>
-    </w:p>
-    <w:p>
-      <w:pPr>
-        <w:pStyle w:val="2"/>
-        <w:shd w:val="clear" w:color="auto" w:fill="D8D8D8"/>
-        <w:rPr>
-          <w:rFonts w:ascii="Comic Sans MS" w:hAnsi="Comic Sans MS"/>
-          <w:color w:val="666666"/>
-          <w:sz w:val="23"/>
-          <w:szCs w:val="23"/>
-        </w:rPr>
-      </w:pPr>
-      <w:r>
-        <w:rPr>
-          <w:rFonts w:ascii="Comic Sans MS" w:hAnsi="Comic Sans MS" w:hint="eastAsia"/>
-          <w:color w:val="666666"/>
-          <w:sz w:val="23"/>
-          <w:szCs w:val="23"/>
-        </w:rPr>
-        <w:t xml:space="preserve">2.4 </w:t>
-      </w:r>
-      <w:r>
-        <w:rPr>
-          <w:rFonts w:ascii="Comic Sans MS" w:hAnsi="Comic Sans MS"/>
-          <w:color w:val="666666"/>
-          <w:sz w:val="23"/>
-          <w:szCs w:val="23"/>
-        </w:rPr>
-        <w:t>Realm</w:t>
-      </w:r>
-      <w:r>
-        <w:rPr>
-          <w:rFonts w:ascii="Comic Sans MS" w:hAnsi="Comic Sans MS"/>
-          <w:color w:val="666666"/>
-          <w:sz w:val="23"/>
-          <w:szCs w:val="23"/>
-        </w:rPr>
-        <w:t>获取用户信息方式</w:t>
-      </w:r>
-    </w:p>
-    <w:p>
-      <w:r>
-        <w:rPr>
-          <w:rFonts w:hint="eastAsia"/>
-        </w:rPr>
-        <w:t>目前</w:t>
-      </w:r>
-      <w:r>
-        <w:t>tomcat支持多种Realm管理方式，即支持多种方式来读取用户信息进行验证。参考如下：</w:t>
-      </w:r>
-    </w:p>
-    <w:p/>
-    <w:p>
-      <w:r>
-        <w:t xml:space="preserve">1 </w:t>
-      </w:r>
-      <w:proofErr w:type="spellStart"/>
-      <w:r>
-        <w:t>JDBCRealm</w:t>
-      </w:r>
-      <w:proofErr w:type="spellEnd"/>
-      <w:r>
-        <w:t xml:space="preserve"> 用户授权信息存储于某个关系型数据库中，通过JDBC驱动获取信息验证</w:t>
-      </w:r>
-    </w:p>
-    <w:p/>
-    <w:p>
-      <w:r>
-        <w:t xml:space="preserve">2 </w:t>
-      </w:r>
-      <w:proofErr w:type="spellStart"/>
-      <w:r>
-        <w:t>DataSourceRealm</w:t>
-      </w:r>
-      <w:proofErr w:type="spellEnd"/>
-      <w:r>
-        <w:t xml:space="preserve"> 用户授权信息存储于</w:t>
-      </w:r>
-      <w:proofErr w:type="gramStart"/>
-      <w:r>
-        <w:t>关于型</w:t>
-      </w:r>
-      <w:proofErr w:type="gramEnd"/>
-      <w:r>
-        <w:t>数据中，通过JNDI配置JDBC数据源的方式获取信息验证</w:t>
-      </w:r>
-    </w:p>
-    <w:p/>
-    <w:p>
-      <w:r>
-        <w:t xml:space="preserve">3 </w:t>
-      </w:r>
-      <w:proofErr w:type="spellStart"/>
-      <w:r>
-        <w:t>JNDIRealm</w:t>
-      </w:r>
-      <w:proofErr w:type="spellEnd"/>
-      <w:r>
-        <w:t xml:space="preserve">  用户授权信息存储在基于LDAP的目录服务的服务器中，通过JNDI驱动获取并验证</w:t>
-      </w:r>
-    </w:p>
-    <w:p/>
-    <w:p>
-      <w:r>
-        <w:lastRenderedPageBreak/>
-        <w:t xml:space="preserve">4 </w:t>
-      </w:r>
-      <w:proofErr w:type="spellStart"/>
-      <w:r>
-        <w:t>UserDatabaseRealm</w:t>
-      </w:r>
-      <w:proofErr w:type="spellEnd"/>
-      <w:r>
-        <w:t xml:space="preserve"> 默认的配置方式，信息存储于XML文档中 conf/tomcat-users.</w:t>
-      </w:r>
-      <w:proofErr w:type="gramStart"/>
-      <w:r>
-        <w:t>xml</w:t>
-      </w:r>
-      <w:proofErr w:type="gramEnd"/>
-    </w:p>
-    <w:p/>
-    <w:p>
-      <w:r>
-        <w:t xml:space="preserve">5 </w:t>
-      </w:r>
-      <w:proofErr w:type="spellStart"/>
-      <w:r>
-        <w:t>MemoryRealm</w:t>
-      </w:r>
-      <w:proofErr w:type="spellEnd"/>
-      <w:r>
-        <w:t xml:space="preserve"> 用户信息存储于内存的集合中，对象集合的数据来源于xml文档 conf/tomcat-users.</w:t>
-      </w:r>
-      <w:proofErr w:type="gramStart"/>
-      <w:r>
-        <w:t>xml</w:t>
-      </w:r>
-      <w:proofErr w:type="gramEnd"/>
-    </w:p>
-    <w:p/>
-    <w:p>
-      <w:pPr>
-        <w:rPr>
-          <w:rFonts w:hint="eastAsia"/>
-        </w:rPr>
-      </w:pPr>
-      <w:r>
-        <w:t xml:space="preserve">6 </w:t>
-      </w:r>
-      <w:proofErr w:type="spellStart"/>
-      <w:r>
-        <w:t>JAASRealm</w:t>
-      </w:r>
-      <w:proofErr w:type="spellEnd"/>
-      <w:r>
-        <w:t xml:space="preserve"> 通过JAAS框架访问授权信息</w:t>
-      </w:r>
-    </w:p>
-    <w:p>
-      <w:pPr>
-        <w:rPr>
-          <w:rFonts w:hint="eastAsia"/>
-        </w:rPr>
-      </w:pPr>
-    </w:p>
-    <w:p>
-      <w:pPr>
-        <w:pStyle w:val="2"/>
-        <w:shd w:val="clear" w:color="auto" w:fill="D8D8D8"/>
-        <w:rPr>
-          <w:rFonts w:ascii="Comic Sans MS" w:hAnsi="Comic Sans MS"/>
-          <w:color w:val="666666"/>
-          <w:sz w:val="23"/>
-          <w:szCs w:val="23"/>
-        </w:rPr>
-      </w:pPr>
-      <w:r>
-        <w:rPr>
-          <w:rFonts w:ascii="Comic Sans MS" w:hAnsi="Comic Sans MS" w:hint="eastAsia"/>
-          <w:color w:val="666666"/>
-          <w:sz w:val="23"/>
-          <w:szCs w:val="23"/>
-        </w:rPr>
-        <w:t xml:space="preserve">2.5 </w:t>
-      </w:r>
-      <w:r>
-        <w:rPr>
-          <w:rFonts w:ascii="Comic Sans MS" w:hAnsi="Comic Sans MS"/>
-          <w:color w:val="666666"/>
-          <w:sz w:val="23"/>
-          <w:szCs w:val="23"/>
-        </w:rPr>
         <w:t>配置过程</w:t>
       </w:r>
     </w:p>
     <w:p>
-      <w:pPr>
-        <w:rPr>
-          <w:rFonts w:hint="eastAsia"/>
-        </w:rPr>
-      </w:pPr>
       <w:r>
         <w:rPr>
           <w:rStyle w:val="ab"/>
@@ -702,15 +641,10 @@
       </w:r>
     </w:p>
     <w:p>
-      <w:pPr>
+      <w:r>
         <w:rPr>
           <w:rFonts w:hint="eastAsia"/>
         </w:rPr>
-      </w:pPr>
-      <w:r>
-        <w:rPr>
-          <w:rFonts w:hint="eastAsia"/>
-        </w:rPr>
         <w:t>参考下默认的配置</w:t>
       </w:r>
       <w:r>
@@ -726,11 +660,6 @@
       </w:r>
     </w:p>
     <w:p>
-      <w:pPr>
-        <w:rPr>
-          <w:rFonts w:hint="eastAsia"/>
-        </w:rPr>
-      </w:pPr>
       <w:r>
         <w:rPr>
           <w:noProof/>
@@ -785,13 +714,24 @@
     <w:p>
       <w:pPr>
         <w:rPr>
+          <w:rFonts w:ascii="微软雅黑" w:eastAsia="微软雅黑" w:hAnsi="微软雅黑"/>
+          <w:color w:val="444444"/>
+          <w:sz w:val="19"/>
+          <w:szCs w:val="19"/>
+          <w:shd w:val="clear" w:color="auto" w:fill="FFFFFF"/>
+        </w:rPr>
+      </w:pPr>
+      <w:r>
+        <w:rPr>
           <w:rFonts w:ascii="微软雅黑" w:eastAsia="微软雅黑" w:hAnsi="微软雅黑" w:hint="eastAsia"/>
           <w:color w:val="444444"/>
           <w:sz w:val="19"/>
           <w:szCs w:val="19"/>
           <w:shd w:val="clear" w:color="auto" w:fill="FFFFFF"/>
         </w:rPr>
-      </w:pPr>
+        <w:t>上图中的代码配置了</w:t>
+      </w:r>
+      <w:proofErr w:type="spellStart"/>
       <w:r>
         <w:rPr>
           <w:rFonts w:ascii="微软雅黑" w:eastAsia="微软雅黑" w:hAnsi="微软雅黑" w:hint="eastAsia"/>
@@ -800,9 +740,9 @@
           <w:szCs w:val="19"/>
           <w:shd w:val="clear" w:color="auto" w:fill="FFFFFF"/>
         </w:rPr>
-        <w:t>上图中的代码配置了</w:t>
-      </w:r>
-      <w:proofErr w:type="spellStart"/>
+        <w:t>UserDatabase</w:t>
+      </w:r>
+      <w:proofErr w:type="spellEnd"/>
       <w:r>
         <w:rPr>
           <w:rFonts w:ascii="微软雅黑" w:eastAsia="微软雅黑" w:hAnsi="微软雅黑" w:hint="eastAsia"/>
@@ -811,9 +751,9 @@
           <w:szCs w:val="19"/>
           <w:shd w:val="clear" w:color="auto" w:fill="FFFFFF"/>
         </w:rPr>
-        <w:t>UserDatabase</w:t>
-      </w:r>
-      <w:proofErr w:type="spellEnd"/>
+        <w:t>的目录文件，为conf/tomcat-users.</w:t>
+      </w:r>
+      <w:proofErr w:type="gramStart"/>
       <w:r>
         <w:rPr>
           <w:rFonts w:ascii="微软雅黑" w:eastAsia="微软雅黑" w:hAnsi="微软雅黑" w:hint="eastAsia"/>
@@ -822,27 +762,11 @@
           <w:szCs w:val="19"/>
           <w:shd w:val="clear" w:color="auto" w:fill="FFFFFF"/>
         </w:rPr>
-        <w:t>的目录文件，为conf/tomcat-users.</w:t>
-      </w:r>
-      <w:proofErr w:type="gramStart"/>
-      <w:r>
-        <w:rPr>
-          <w:rFonts w:ascii="微软雅黑" w:eastAsia="微软雅黑" w:hAnsi="微软雅黑" w:hint="eastAsia"/>
-          <w:color w:val="444444"/>
-          <w:sz w:val="19"/>
-          <w:szCs w:val="19"/>
-          <w:shd w:val="clear" w:color="auto" w:fill="FFFFFF"/>
-        </w:rPr>
         <w:t>xml</w:t>
       </w:r>
       <w:proofErr w:type="gramEnd"/>
     </w:p>
     <w:p>
-      <w:pPr>
-        <w:rPr>
-          <w:rFonts w:hint="eastAsia"/>
-        </w:rPr>
-      </w:pPr>
       <w:r>
         <w:rPr>
           <w:noProof/>
@@ -897,26 +821,36 @@
     <w:p>
       <w:pPr>
         <w:rPr>
+          <w:rFonts w:ascii="微软雅黑" w:eastAsia="微软雅黑" w:hAnsi="微软雅黑"/>
+          <w:color w:val="444444"/>
+          <w:sz w:val="19"/>
+          <w:szCs w:val="19"/>
+          <w:shd w:val="clear" w:color="auto" w:fill="FFFFFF"/>
+        </w:rPr>
+      </w:pPr>
+      <w:r>
+        <w:rPr>
           <w:rFonts w:ascii="微软雅黑" w:eastAsia="微软雅黑" w:hAnsi="微软雅黑" w:hint="eastAsia"/>
           <w:color w:val="444444"/>
           <w:sz w:val="19"/>
           <w:szCs w:val="19"/>
           <w:shd w:val="clear" w:color="auto" w:fill="FFFFFF"/>
         </w:rPr>
-      </w:pPr>
-      <w:r>
-        <w:rPr>
-          <w:rFonts w:ascii="微软雅黑" w:eastAsia="微软雅黑" w:hAnsi="微软雅黑" w:hint="eastAsia"/>
-          <w:color w:val="444444"/>
+        <w:t>上图中的代码配置使用的Realm方式。</w:t>
+      </w:r>
+    </w:p>
+    <w:p>
+      <w:pPr>
+        <w:rPr>
+          <w:rStyle w:val="ab"/>
+          <w:rFonts w:ascii="微软雅黑" w:eastAsia="微软雅黑" w:hAnsi="微软雅黑"/>
+          <w:color w:val="FF0000"/>
           <w:sz w:val="19"/>
           <w:szCs w:val="19"/>
           <w:shd w:val="clear" w:color="auto" w:fill="FFFFFF"/>
         </w:rPr>
-        <w:t>上图中的代码配置使用的Realm方式。</w:t>
-      </w:r>
-    </w:p>
-    <w:p>
-      <w:pPr>
+      </w:pPr>
+      <w:r>
         <w:rPr>
           <w:rStyle w:val="ab"/>
           <w:rFonts w:ascii="微软雅黑" w:eastAsia="微软雅黑" w:hAnsi="微软雅黑" w:hint="eastAsia"/>
@@ -925,25 +859,10 @@
           <w:szCs w:val="19"/>
           <w:shd w:val="clear" w:color="auto" w:fill="FFFFFF"/>
         </w:rPr>
-      </w:pPr>
-      <w:r>
-        <w:rPr>
-          <w:rStyle w:val="ab"/>
-          <w:rFonts w:ascii="微软雅黑" w:eastAsia="微软雅黑" w:hAnsi="微软雅黑" w:hint="eastAsia"/>
-          <w:color w:val="FF0000"/>
-          <w:sz w:val="19"/>
-          <w:szCs w:val="19"/>
-          <w:shd w:val="clear" w:color="auto" w:fill="FFFFFF"/>
-        </w:rPr>
         <w:t xml:space="preserve">　2 在tomcat-users.xml中配置用户密码以及分配角色</w:t>
       </w:r>
     </w:p>
     <w:p>
-      <w:pPr>
-        <w:rPr>
-          <w:rFonts w:hint="eastAsia"/>
-        </w:rPr>
-      </w:pPr>
       <w:r>
         <w:rPr>
           <w:noProof/>
@@ -998,26 +917,36 @@
     <w:p>
       <w:pPr>
         <w:rPr>
+          <w:rFonts w:ascii="微软雅黑" w:eastAsia="微软雅黑" w:hAnsi="微软雅黑"/>
+          <w:color w:val="444444"/>
+          <w:sz w:val="19"/>
+          <w:szCs w:val="19"/>
+          <w:shd w:val="clear" w:color="auto" w:fill="FFFFFF"/>
+        </w:rPr>
+      </w:pPr>
+      <w:r>
+        <w:rPr>
           <w:rFonts w:ascii="微软雅黑" w:eastAsia="微软雅黑" w:hAnsi="微软雅黑" w:hint="eastAsia"/>
           <w:color w:val="444444"/>
           <w:sz w:val="19"/>
           <w:szCs w:val="19"/>
           <w:shd w:val="clear" w:color="auto" w:fill="FFFFFF"/>
         </w:rPr>
-      </w:pPr>
-      <w:r>
-        <w:rPr>
-          <w:rFonts w:ascii="微软雅黑" w:eastAsia="微软雅黑" w:hAnsi="微软雅黑" w:hint="eastAsia"/>
-          <w:color w:val="444444"/>
+        <w:t>上面是tomcat-users.xml中的配置内容。</w:t>
+      </w:r>
+    </w:p>
+    <w:p>
+      <w:pPr>
+        <w:rPr>
+          <w:rStyle w:val="ab"/>
+          <w:rFonts w:ascii="微软雅黑" w:eastAsia="微软雅黑" w:hAnsi="微软雅黑"/>
+          <w:color w:val="FF0000"/>
           <w:sz w:val="19"/>
           <w:szCs w:val="19"/>
           <w:shd w:val="clear" w:color="auto" w:fill="FFFFFF"/>
         </w:rPr>
-        <w:t>上面是tomcat-users.xml中的配置内容。</w:t>
-      </w:r>
-    </w:p>
-    <w:p>
-      <w:pPr>
+      </w:pPr>
+      <w:r>
         <w:rPr>
           <w:rStyle w:val="ab"/>
           <w:rFonts w:ascii="微软雅黑" w:eastAsia="微软雅黑" w:hAnsi="微软雅黑" w:hint="eastAsia"/>
@@ -1026,16 +955,6 @@
           <w:szCs w:val="19"/>
           <w:shd w:val="clear" w:color="auto" w:fill="FFFFFF"/>
         </w:rPr>
-      </w:pPr>
-      <w:r>
-        <w:rPr>
-          <w:rStyle w:val="ab"/>
-          <w:rFonts w:ascii="微软雅黑" w:eastAsia="微软雅黑" w:hAnsi="微软雅黑" w:hint="eastAsia"/>
-          <w:color w:val="FF0000"/>
-          <w:sz w:val="19"/>
-          <w:szCs w:val="19"/>
-          <w:shd w:val="clear" w:color="auto" w:fill="FFFFFF"/>
-        </w:rPr>
         <w:t>3 在应用的web.xml中配置其访问角色以及安全限制的内容</w:t>
       </w:r>
     </w:p>
@@ -1064,43 +983,43 @@
         <w:pStyle w:val="aa"/>
         <w:spacing w:before="136" w:beforeAutospacing="0" w:after="136" w:afterAutospacing="0"/>
         <w:rPr>
+          <w:rFonts w:ascii="微软雅黑" w:eastAsia="微软雅黑" w:hAnsi="微软雅黑"/>
+          <w:sz w:val="19"/>
+          <w:szCs w:val="19"/>
+        </w:rPr>
+      </w:pPr>
+      <w:r>
+        <w:rPr>
           <w:rFonts w:ascii="微软雅黑" w:eastAsia="微软雅黑" w:hAnsi="微软雅黑" w:hint="eastAsia"/>
           <w:sz w:val="19"/>
           <w:szCs w:val="19"/>
         </w:rPr>
-      </w:pPr>
+        <w:lastRenderedPageBreak/>
+        <w:t xml:space="preserve">　　manager应用用于在不停止tomcat的情况</w:t>
+      </w:r>
+      <w:proofErr w:type="gramStart"/>
       <w:r>
         <w:rPr>
           <w:rFonts w:ascii="微软雅黑" w:eastAsia="微软雅黑" w:hAnsi="微软雅黑" w:hint="eastAsia"/>
           <w:sz w:val="19"/>
           <w:szCs w:val="19"/>
         </w:rPr>
-        <w:lastRenderedPageBreak/>
-        <w:t xml:space="preserve">　　manager应用用于在不停止tomcat的情况</w:t>
-      </w:r>
-      <w:proofErr w:type="gramStart"/>
+        <w:t>下部署</w:t>
+      </w:r>
+      <w:proofErr w:type="gramEnd"/>
       <w:r>
         <w:rPr>
           <w:rFonts w:ascii="微软雅黑" w:eastAsia="微软雅黑" w:hAnsi="微软雅黑" w:hint="eastAsia"/>
           <w:sz w:val="19"/>
           <w:szCs w:val="19"/>
         </w:rPr>
-        <w:t>下部署</w:t>
-      </w:r>
-      <w:proofErr w:type="gramEnd"/>
-      <w:r>
-        <w:rPr>
-          <w:rFonts w:ascii="微软雅黑" w:eastAsia="微软雅黑" w:hAnsi="微软雅黑" w:hint="eastAsia"/>
-          <w:sz w:val="19"/>
-          <w:szCs w:val="19"/>
-        </w:rPr>
         <w:t>或者停止某些应用，处于安全考虑，默认情况下时不能访问manager应用的，因此需要现在tomcat-users.xml中添加用户以及相应的角色，才能访问。</w:t>
       </w:r>
     </w:p>
     <w:p>
       <w:pPr>
         <w:rPr>
-          <w:rFonts w:ascii="微软雅黑" w:eastAsia="微软雅黑" w:hAnsi="微软雅黑" w:hint="eastAsia"/>
+          <w:rFonts w:ascii="微软雅黑" w:eastAsia="微软雅黑" w:hAnsi="微软雅黑"/>
           <w:color w:val="444444"/>
           <w:sz w:val="19"/>
           <w:szCs w:val="19"/>
@@ -5103,7 +5022,7 @@
         <w:shd w:val="clear" w:color="auto" w:fill="FFFFFF"/>
         <w:spacing w:before="136" w:beforeAutospacing="0" w:after="136" w:afterAutospacing="0"/>
         <w:rPr>
-          <w:rFonts w:ascii="微软雅黑" w:eastAsia="微软雅黑" w:hAnsi="微软雅黑" w:hint="eastAsia"/>
+          <w:rFonts w:ascii="微软雅黑" w:eastAsia="微软雅黑" w:hAnsi="微软雅黑"/>
           <w:color w:val="444444"/>
           <w:sz w:val="19"/>
           <w:szCs w:val="19"/>
@@ -5145,7 +5064,7 @@
         <w:shd w:val="clear" w:color="auto" w:fill="FFFFFF"/>
         <w:spacing w:before="136" w:beforeAutospacing="0" w:after="136" w:afterAutospacing="0"/>
         <w:rPr>
-          <w:rFonts w:ascii="微软雅黑" w:eastAsia="微软雅黑" w:hAnsi="微软雅黑" w:hint="eastAsia"/>
+          <w:rFonts w:ascii="微软雅黑" w:eastAsia="微软雅黑" w:hAnsi="微软雅黑"/>
           <w:color w:val="444444"/>
           <w:sz w:val="19"/>
           <w:szCs w:val="19"/>
@@ -5161,7 +5080,608 @@
         <w:t xml:space="preserve">　　它定义了验证的方式，BASIC就是基本的弹出对话框输入用户名密码。还是DIGEST方式，这种方式会对网络中的传输信息进行加密，更安全。</w:t>
       </w:r>
     </w:p>
-    <w:p/>
+    <w:p>
+      <w:pPr>
+        <w:pStyle w:val="2"/>
+        <w:shd w:val="clear" w:color="auto" w:fill="D8D8D8"/>
+        <w:rPr>
+          <w:rFonts w:ascii="Comic Sans MS" w:hAnsi="Comic Sans MS" w:hint="eastAsia"/>
+          <w:color w:val="666666"/>
+          <w:sz w:val="23"/>
+          <w:szCs w:val="23"/>
+        </w:rPr>
+      </w:pPr>
+      <w:r>
+        <w:rPr>
+          <w:rFonts w:ascii="Comic Sans MS" w:hAnsi="Comic Sans MS" w:hint="eastAsia"/>
+          <w:color w:val="666666"/>
+          <w:sz w:val="23"/>
+          <w:szCs w:val="23"/>
+        </w:rPr>
+        <w:t xml:space="preserve">2.6 </w:t>
+      </w:r>
+      <w:proofErr w:type="spellStart"/>
+      <w:r>
+        <w:rPr>
+          <w:rFonts w:ascii="Comic Sans MS" w:hAnsi="Comic Sans MS" w:hint="eastAsia"/>
+          <w:color w:val="666666"/>
+          <w:sz w:val="23"/>
+          <w:szCs w:val="23"/>
+        </w:rPr>
+        <w:t>GenericPrincipal</w:t>
+      </w:r>
+      <w:proofErr w:type="spellEnd"/>
+    </w:p>
+    <w:p>
+      <w:pPr>
+        <w:ind w:firstLineChars="200" w:firstLine="420"/>
+        <w:rPr>
+          <w:rFonts w:hint="eastAsia"/>
+        </w:rPr>
+      </w:pPr>
+      <w:r>
+        <w:rPr>
+          <w:rFonts w:hint="eastAsia"/>
+        </w:rPr>
+        <w:t>主体对象是</w:t>
+      </w:r>
+      <w:proofErr w:type="spellStart"/>
+      <w:r>
+        <w:rPr>
+          <w:rFonts w:hint="eastAsia"/>
+        </w:rPr>
+        <w:t>java.security.Principal</w:t>
+      </w:r>
+      <w:proofErr w:type="spellEnd"/>
+      <w:r>
+        <w:rPr>
+          <w:rFonts w:hint="eastAsia"/>
+        </w:rPr>
+        <w:t>接口的实例。</w:t>
+      </w:r>
+    </w:p>
+    <w:p>
+      <w:pPr>
+        <w:ind w:firstLineChars="200" w:firstLine="420"/>
+        <w:rPr>
+          <w:rFonts w:hint="eastAsia"/>
+        </w:rPr>
+      </w:pPr>
+      <w:proofErr w:type="spellStart"/>
+      <w:r>
+        <w:rPr>
+          <w:rFonts w:hint="eastAsia"/>
+        </w:rPr>
+        <w:t>GenericPrncipal</w:t>
+      </w:r>
+      <w:proofErr w:type="spellEnd"/>
+      <w:r>
+        <w:rPr>
+          <w:rFonts w:hint="eastAsia"/>
+        </w:rPr>
+        <w:t>实例必须有一个用户名和密码对，此外，该用户名和密码对所对应的角色列表是可选的。</w:t>
+      </w:r>
+    </w:p>
+    <w:p>
+      <w:pPr>
+        <w:ind w:firstLineChars="200" w:firstLine="420"/>
+        <w:rPr>
+          <w:rFonts w:hint="eastAsia"/>
+        </w:rPr>
+      </w:pPr>
+      <w:r>
+        <w:rPr>
+          <w:noProof/>
+        </w:rPr>
+        <w:drawing>
+          <wp:inline distT="0" distB="0" distL="0" distR="0">
+            <wp:extent cx="5274310" cy="2606671"/>
+            <wp:effectExtent l="19050" t="0" r="2540" b="0"/>
+            <wp:docPr id="7" name="图片 7"/>
+            <wp:cNvGraphicFramePr>
+              <a:graphicFrameLocks xmlns:a="http://schemas.openxmlformats.org/drawingml/2006/main" noChangeAspect="1"/>
+            </wp:cNvGraphicFramePr>
+            <a:graphic xmlns:a="http://schemas.openxmlformats.org/drawingml/2006/main">
+              <a:graphicData uri="http://schemas.openxmlformats.org/drawingml/2006/picture">
+                <pic:pic xmlns:pic="http://schemas.openxmlformats.org/drawingml/2006/picture">
+                  <pic:nvPicPr>
+                    <pic:cNvPr id="0" name="Picture 7"/>
+                    <pic:cNvPicPr>
+                      <a:picLocks noChangeAspect="1" noChangeArrowheads="1"/>
+                    </pic:cNvPicPr>
+                  </pic:nvPicPr>
+                  <pic:blipFill>
+                    <a:blip r:embed="rId12" cstate="print"/>
+                    <a:srcRect/>
+                    <a:stretch>
+                      <a:fillRect/>
+                    </a:stretch>
+                  </pic:blipFill>
+                  <pic:spPr bwMode="auto">
+                    <a:xfrm>
+                      <a:off x="0" y="0"/>
+                      <a:ext cx="5274310" cy="2606671"/>
+                    </a:xfrm>
+                    <a:prstGeom prst="rect">
+                      <a:avLst/>
+                    </a:prstGeom>
+                    <a:noFill/>
+                    <a:ln w="9525">
+                      <a:noFill/>
+                      <a:miter lim="800000"/>
+                      <a:headEnd/>
+                      <a:tailEnd/>
+                    </a:ln>
+                  </pic:spPr>
+                </pic:pic>
+              </a:graphicData>
+            </a:graphic>
+          </wp:inline>
+        </w:drawing>
+      </w:r>
+    </w:p>
+    <w:p>
+      <w:pPr>
+        <w:pStyle w:val="2"/>
+        <w:shd w:val="clear" w:color="auto" w:fill="D8D8D8"/>
+        <w:rPr>
+          <w:rFonts w:ascii="Comic Sans MS" w:hAnsi="Comic Sans MS" w:hint="eastAsia"/>
+          <w:color w:val="666666"/>
+          <w:sz w:val="23"/>
+          <w:szCs w:val="23"/>
+        </w:rPr>
+      </w:pPr>
+      <w:r>
+        <w:rPr>
+          <w:rFonts w:ascii="Comic Sans MS" w:hAnsi="Comic Sans MS" w:hint="eastAsia"/>
+          <w:color w:val="666666"/>
+          <w:sz w:val="23"/>
+          <w:szCs w:val="23"/>
+        </w:rPr>
+        <w:t xml:space="preserve">2.7 </w:t>
+      </w:r>
+      <w:proofErr w:type="spellStart"/>
+      <w:r>
+        <w:rPr>
+          <w:rFonts w:ascii="Comic Sans MS" w:hAnsi="Comic Sans MS" w:hint="eastAsia"/>
+          <w:color w:val="666666"/>
+          <w:sz w:val="23"/>
+          <w:szCs w:val="23"/>
+        </w:rPr>
+        <w:t>LoginConfig</w:t>
+      </w:r>
+      <w:proofErr w:type="spellEnd"/>
+    </w:p>
+    <w:p>
+      <w:pPr>
+        <w:ind w:firstLineChars="200" w:firstLine="420"/>
+        <w:rPr>
+          <w:rFonts w:hint="eastAsia"/>
+        </w:rPr>
+      </w:pPr>
+      <w:r>
+        <w:rPr>
+          <w:rFonts w:hint="eastAsia"/>
+        </w:rPr>
+        <w:t>登录配置是final型的</w:t>
+      </w:r>
+      <w:proofErr w:type="spellStart"/>
+      <w:r>
+        <w:rPr>
+          <w:rFonts w:hint="eastAsia"/>
+        </w:rPr>
+        <w:t>org.apache.catalina.delopy.LoginConfig</w:t>
+      </w:r>
+      <w:proofErr w:type="spellEnd"/>
+      <w:r>
+        <w:rPr>
+          <w:rFonts w:hint="eastAsia"/>
+        </w:rPr>
+        <w:t>类的实例，封装了领域对象名和所要使用的身份验证方法。</w:t>
+      </w:r>
+    </w:p>
+    <w:p>
+      <w:pPr>
+        <w:ind w:firstLineChars="200" w:firstLine="420"/>
+        <w:rPr>
+          <w:rFonts w:hint="eastAsia"/>
+        </w:rPr>
+      </w:pPr>
+      <w:r>
+        <w:rPr>
+          <w:rFonts w:hint="eastAsia"/>
+        </w:rPr>
+        <w:t>可以调用</w:t>
+      </w:r>
+      <w:proofErr w:type="spellStart"/>
+      <w:r>
+        <w:rPr>
+          <w:rFonts w:hint="eastAsia"/>
+        </w:rPr>
+        <w:t>LoginConfig</w:t>
+      </w:r>
+      <w:proofErr w:type="spellEnd"/>
+      <w:r>
+        <w:rPr>
+          <w:rFonts w:hint="eastAsia"/>
+        </w:rPr>
+        <w:t>实例的</w:t>
+      </w:r>
+      <w:proofErr w:type="spellStart"/>
+      <w:r>
+        <w:rPr>
+          <w:rFonts w:hint="eastAsia"/>
+        </w:rPr>
+        <w:t>getRealmName</w:t>
+      </w:r>
+      <w:proofErr w:type="spellEnd"/>
+      <w:r>
+        <w:rPr>
+          <w:rFonts w:hint="eastAsia"/>
+        </w:rPr>
+        <w:t>()方法获取领域对象的名字，并调用其</w:t>
+      </w:r>
+      <w:proofErr w:type="spellStart"/>
+      <w:r>
+        <w:rPr>
+          <w:rFonts w:hint="eastAsia"/>
+        </w:rPr>
+        <w:t>getAuthName</w:t>
+      </w:r>
+      <w:proofErr w:type="spellEnd"/>
+      <w:r>
+        <w:rPr>
+          <w:rFonts w:hint="eastAsia"/>
+        </w:rPr>
+        <w:t>()获取所用的身份验证方法的名字。</w:t>
+      </w:r>
+    </w:p>
+    <w:p>
+      <w:pPr>
+        <w:ind w:firstLineChars="200" w:firstLine="420"/>
+        <w:rPr>
+          <w:rFonts w:hint="eastAsia"/>
+        </w:rPr>
+      </w:pPr>
+      <w:r>
+        <w:rPr>
+          <w:rFonts w:hint="eastAsia"/>
+        </w:rPr>
+        <w:t>获取的身份验证方法的名字必须是以下名字之一：BASIC、DIGEST、FORM或CLIENT-CERT。</w:t>
+      </w:r>
+    </w:p>
+    <w:p>
+      <w:pPr>
+        <w:ind w:firstLineChars="200" w:firstLine="420"/>
+        <w:rPr>
+          <w:rFonts w:hint="eastAsia"/>
+        </w:rPr>
+      </w:pPr>
+      <w:r>
+        <w:rPr>
+          <w:rFonts w:hint="eastAsia"/>
+        </w:rPr>
+        <w:t>如果使用基于表单的身份验证方法，</w:t>
+      </w:r>
+      <w:proofErr w:type="spellStart"/>
+      <w:r>
+        <w:rPr>
+          <w:rFonts w:hint="eastAsia"/>
+        </w:rPr>
+        <w:t>LoginConfig</w:t>
+      </w:r>
+      <w:proofErr w:type="spellEnd"/>
+      <w:r>
+        <w:rPr>
+          <w:rFonts w:hint="eastAsia"/>
+        </w:rPr>
+        <w:t>实例还需要在</w:t>
+      </w:r>
+      <w:proofErr w:type="spellStart"/>
+      <w:r>
+        <w:rPr>
+          <w:rFonts w:hint="eastAsia"/>
+        </w:rPr>
+        <w:t>loginPage</w:t>
+      </w:r>
+      <w:proofErr w:type="spellEnd"/>
+      <w:r>
+        <w:rPr>
+          <w:rFonts w:hint="eastAsia"/>
+        </w:rPr>
+        <w:t>属性和</w:t>
+      </w:r>
+      <w:proofErr w:type="spellStart"/>
+      <w:r>
+        <w:rPr>
+          <w:rFonts w:hint="eastAsia"/>
+        </w:rPr>
+        <w:t>errorPage</w:t>
+      </w:r>
+      <w:proofErr w:type="spellEnd"/>
+      <w:r>
+        <w:rPr>
+          <w:rFonts w:hint="eastAsia"/>
+        </w:rPr>
+        <w:t>属性中分别存储字符串形式的登录页面和错误页面的URL。</w:t>
+      </w:r>
+    </w:p>
+    <w:p>
+      <w:pPr>
+        <w:pStyle w:val="2"/>
+        <w:shd w:val="clear" w:color="auto" w:fill="D8D8D8"/>
+        <w:rPr>
+          <w:rFonts w:ascii="Comic Sans MS" w:hAnsi="Comic Sans MS" w:hint="eastAsia"/>
+          <w:color w:val="666666"/>
+          <w:sz w:val="23"/>
+          <w:szCs w:val="23"/>
+        </w:rPr>
+      </w:pPr>
+      <w:r>
+        <w:rPr>
+          <w:rFonts w:ascii="Comic Sans MS" w:hAnsi="Comic Sans MS" w:hint="eastAsia"/>
+          <w:color w:val="666666"/>
+          <w:sz w:val="23"/>
+          <w:szCs w:val="23"/>
+        </w:rPr>
+        <w:lastRenderedPageBreak/>
+        <w:t>2.8 Authenticator</w:t>
+      </w:r>
+      <w:r>
+        <w:rPr>
+          <w:rFonts w:ascii="Comic Sans MS" w:hAnsi="Comic Sans MS" w:hint="eastAsia"/>
+          <w:color w:val="666666"/>
+          <w:sz w:val="23"/>
+          <w:szCs w:val="23"/>
+        </w:rPr>
+        <w:t>接口</w:t>
+      </w:r>
+    </w:p>
+    <w:p>
+      <w:pPr>
+        <w:ind w:firstLineChars="200" w:firstLine="420"/>
+        <w:rPr>
+          <w:rFonts w:hint="eastAsia"/>
+        </w:rPr>
+      </w:pPr>
+      <w:proofErr w:type="gramStart"/>
+      <w:r>
+        <w:rPr>
+          <w:rFonts w:hint="eastAsia"/>
+        </w:rPr>
+        <w:t>验证器</w:t>
+      </w:r>
+      <w:proofErr w:type="gramEnd"/>
+      <w:r>
+        <w:rPr>
+          <w:rFonts w:hint="eastAsia"/>
+        </w:rPr>
+        <w:t>是</w:t>
+      </w:r>
+      <w:proofErr w:type="spellStart"/>
+      <w:r>
+        <w:rPr>
+          <w:rFonts w:hint="eastAsia"/>
+        </w:rPr>
+        <w:t>org.apache.catalina.Authenticator</w:t>
+      </w:r>
+      <w:proofErr w:type="spellEnd"/>
+      <w:r>
+        <w:rPr>
+          <w:rFonts w:hint="eastAsia"/>
+        </w:rPr>
+        <w:t>接口的实例。Authenticator接口本身并没有声明方法，只是起到了一个标记的作用。</w:t>
+      </w:r>
+    </w:p>
+    <w:p>
+      <w:pPr>
+        <w:ind w:firstLineChars="200" w:firstLine="420"/>
+        <w:rPr>
+          <w:rFonts w:hint="eastAsia"/>
+        </w:rPr>
+      </w:pPr>
+      <w:r>
+        <w:rPr>
+          <w:rFonts w:hint="eastAsia"/>
+        </w:rPr>
+        <w:t>Catalina提供了Authenticator接口的一个基本实现，</w:t>
+      </w:r>
+      <w:proofErr w:type="spellStart"/>
+      <w:r>
+        <w:rPr>
+          <w:rFonts w:hint="eastAsia"/>
+        </w:rPr>
+        <w:t>org.apache.catalina.authenticator.AuthenticatorBase</w:t>
+      </w:r>
+      <w:proofErr w:type="spellEnd"/>
+      <w:r>
+        <w:rPr>
+          <w:rFonts w:hint="eastAsia"/>
+        </w:rPr>
+        <w:t>类。</w:t>
+      </w:r>
+      <w:proofErr w:type="spellStart"/>
+      <w:r>
+        <w:rPr>
+          <w:rFonts w:hint="eastAsia"/>
+        </w:rPr>
+        <w:t>AuthenticatorBase</w:t>
+      </w:r>
+      <w:proofErr w:type="spellEnd"/>
+      <w:r>
+        <w:rPr>
+          <w:rFonts w:hint="eastAsia"/>
+        </w:rPr>
+        <w:t>还扩展了</w:t>
+      </w:r>
+      <w:proofErr w:type="spellStart"/>
+      <w:r>
+        <w:rPr>
+          <w:rFonts w:hint="eastAsia"/>
+        </w:rPr>
+        <w:t>org.apache.catalina.valves.ValveBase</w:t>
+      </w:r>
+      <w:proofErr w:type="spellEnd"/>
+      <w:r>
+        <w:rPr>
+          <w:rFonts w:hint="eastAsia"/>
+        </w:rPr>
+        <w:t>类。所以，</w:t>
+      </w:r>
+      <w:proofErr w:type="spellStart"/>
+      <w:r>
+        <w:rPr>
+          <w:rFonts w:hint="eastAsia"/>
+        </w:rPr>
+        <w:t>AuthenticatorBase</w:t>
+      </w:r>
+      <w:proofErr w:type="spellEnd"/>
+      <w:r>
+        <w:rPr>
+          <w:rFonts w:hint="eastAsia"/>
+        </w:rPr>
+        <w:t>也是一个阀。</w:t>
+      </w:r>
+    </w:p>
+    <w:p>
+      <w:pPr>
+        <w:ind w:firstLineChars="200" w:firstLine="420"/>
+        <w:rPr>
+          <w:rFonts w:hint="eastAsia"/>
+        </w:rPr>
+      </w:pPr>
+      <w:r>
+        <w:rPr>
+          <w:rFonts w:hint="eastAsia"/>
+        </w:rPr>
+        <w:t>使用</w:t>
+      </w:r>
+      <w:proofErr w:type="spellStart"/>
+      <w:r>
+        <w:rPr>
+          <w:rFonts w:hint="eastAsia"/>
+        </w:rPr>
+        <w:t>AuthenticatorBase</w:t>
+      </w:r>
+      <w:proofErr w:type="spellEnd"/>
+      <w:r>
+        <w:rPr>
+          <w:rFonts w:hint="eastAsia"/>
+        </w:rPr>
+        <w:t>类的哪个子类作为Context实例中的验证阀依赖</w:t>
+      </w:r>
+      <w:proofErr w:type="gramStart"/>
+      <w:r>
+        <w:rPr>
+          <w:rFonts w:hint="eastAsia"/>
+        </w:rPr>
+        <w:t>于部署描述器</w:t>
+      </w:r>
+      <w:proofErr w:type="gramEnd"/>
+      <w:r>
+        <w:rPr>
+          <w:rFonts w:hint="eastAsia"/>
+        </w:rPr>
+        <w:t>中的auto-method元素的值。</w:t>
+      </w:r>
+    </w:p>
+    <w:p>
+      <w:pPr>
+        <w:ind w:firstLineChars="200" w:firstLine="420"/>
+        <w:rPr>
+          <w:rFonts w:hint="eastAsia"/>
+        </w:rPr>
+      </w:pPr>
+      <w:r>
+        <w:rPr>
+          <w:noProof/>
+        </w:rPr>
+        <w:drawing>
+          <wp:inline distT="0" distB="0" distL="0" distR="0">
+            <wp:extent cx="5274310" cy="1156881"/>
+            <wp:effectExtent l="19050" t="0" r="2540" b="0"/>
+            <wp:docPr id="10" name="图片 10"/>
+            <wp:cNvGraphicFramePr>
+              <a:graphicFrameLocks xmlns:a="http://schemas.openxmlformats.org/drawingml/2006/main" noChangeAspect="1"/>
+            </wp:cNvGraphicFramePr>
+            <a:graphic xmlns:a="http://schemas.openxmlformats.org/drawingml/2006/main">
+              <a:graphicData uri="http://schemas.openxmlformats.org/drawingml/2006/picture">
+                <pic:pic xmlns:pic="http://schemas.openxmlformats.org/drawingml/2006/picture">
+                  <pic:nvPicPr>
+                    <pic:cNvPr id="0" name="Picture 10"/>
+                    <pic:cNvPicPr>
+                      <a:picLocks noChangeAspect="1" noChangeArrowheads="1"/>
+                    </pic:cNvPicPr>
+                  </pic:nvPicPr>
+                  <pic:blipFill>
+                    <a:blip r:embed="rId13" cstate="print"/>
+                    <a:srcRect/>
+                    <a:stretch>
+                      <a:fillRect/>
+                    </a:stretch>
+                  </pic:blipFill>
+                  <pic:spPr bwMode="auto">
+                    <a:xfrm>
+                      <a:off x="0" y="0"/>
+                      <a:ext cx="5274310" cy="1156881"/>
+                    </a:xfrm>
+                    <a:prstGeom prst="rect">
+                      <a:avLst/>
+                    </a:prstGeom>
+                    <a:noFill/>
+                    <a:ln w="9525">
+                      <a:noFill/>
+                      <a:miter lim="800000"/>
+                      <a:headEnd/>
+                      <a:tailEnd/>
+                    </a:ln>
+                  </pic:spPr>
+                </pic:pic>
+              </a:graphicData>
+            </a:graphic>
+          </wp:inline>
+        </w:drawing>
+      </w:r>
+    </w:p>
+    <w:p>
+      <w:pPr>
+        <w:ind w:firstLineChars="200" w:firstLine="420"/>
+      </w:pPr>
+      <w:r>
+        <w:rPr>
+          <w:rFonts w:hint="eastAsia"/>
+        </w:rPr>
+        <w:t>若没有设置auth-method元素，则</w:t>
+      </w:r>
+      <w:proofErr w:type="spellStart"/>
+      <w:r>
+        <w:rPr>
+          <w:rFonts w:hint="eastAsia"/>
+        </w:rPr>
+        <w:t>LoginConfig</w:t>
+      </w:r>
+      <w:proofErr w:type="spellEnd"/>
+      <w:r>
+        <w:rPr>
+          <w:rFonts w:hint="eastAsia"/>
+        </w:rPr>
+        <w:t>对象的auth-method属性的值默认为NONE，这时会使用</w:t>
+      </w:r>
+      <w:proofErr w:type="spellStart"/>
+      <w:r>
+        <w:rPr>
+          <w:rFonts w:hint="eastAsia"/>
+        </w:rPr>
+        <w:t>NonLoginAuthtenticator</w:t>
+      </w:r>
+      <w:proofErr w:type="spellEnd"/>
+      <w:r>
+        <w:rPr>
+          <w:rFonts w:hint="eastAsia"/>
+        </w:rPr>
+        <w:t>进行安全验证。</w:t>
+      </w:r>
+    </w:p>
     <w:sectPr>
       <w:pgSz w:w="11906" w:h="16838"/>
       <w:pgMar w:top="1440" w:right="1800" w:bottom="1440" w:left="1800" w:header="851" w:footer="992" w:gutter="0"/>
@@ -6186,7 +6706,7 @@
   <a:extraClrSchemeLst/>
   <a:extLst>
     <a:ext uri="{05A4C25C-085E-4340-85A3-A5531E510DB2}">
-      <thm15:themeFamily xmlns:thm15="http://schemas.microsoft.com/office/thememl/2012/main" xmlns="" name="Office Theme" id="{62F939B6-93AF-4DB8-9C6B-D6C7DFDC589F}" vid="{4A3C46E8-61CC-4603-A589-7422A47A8E4A}"/>
+      <thm15:themeFamily xmlns="" xmlns:thm15="http://schemas.microsoft.com/office/thememl/2012/main" name="Office Theme" id="{62F939B6-93AF-4DB8-9C6B-D6C7DFDC589F}" vid="{4A3C46E8-61CC-4603-A589-7422A47A8E4A}"/>
     </a:ext>
   </a:extLst>
 </a:theme>

</xml_diff>